<commit_message>
izmenjena dokumentacija za kreiranje turnira
</commit_message>
<xml_diff>
--- a/SSU/Marko/Verzija 1.1/SSU - Kreiranje turnira.docx
+++ b/SSU/Marko/Verzija 1.1/SSU - Kreiranje turnira.docx
@@ -427,8 +427,8 @@
       <w:tblGrid>
         <w:gridCol w:w="2337"/>
         <w:gridCol w:w="2338"/>
-        <w:gridCol w:w="2340"/>
-        <w:gridCol w:w="2334"/>
+        <w:gridCol w:w="2341"/>
+        <w:gridCol w:w="2333"/>
       </w:tblGrid>
       <w:tr>
         <w:trPr/>
@@ -484,7 +484,7 @@
         </w:tc>
         <w:tc>
           <w:tcPr>
-            <w:tcW w:w="2340" w:type="dxa"/>
+            <w:tcW w:w="2341" w:type="dxa"/>
             <w:tcBorders/>
             <w:shd w:fill="auto" w:val="clear"/>
           </w:tcPr>
@@ -509,7 +509,7 @@
         </w:tc>
         <w:tc>
           <w:tcPr>
-            <w:tcW w:w="2334" w:type="dxa"/>
+            <w:tcW w:w="2333" w:type="dxa"/>
             <w:tcBorders/>
             <w:shd w:fill="auto" w:val="clear"/>
           </w:tcPr>
@@ -571,13 +571,17 @@
             </w:pPr>
             <w:r>
               <w:rPr/>
-              <w:t>1.0</w:t>
+              <w:t>1.</w:t>
+            </w:r>
+            <w:r>
+              <w:rPr/>
+              <w:t>1</w:t>
             </w:r>
           </w:p>
         </w:tc>
         <w:tc>
           <w:tcPr>
-            <w:tcW w:w="2340" w:type="dxa"/>
+            <w:tcW w:w="2341" w:type="dxa"/>
             <w:tcBorders/>
             <w:shd w:fill="auto" w:val="clear"/>
           </w:tcPr>
@@ -597,7 +601,7 @@
         </w:tc>
         <w:tc>
           <w:tcPr>
-            <w:tcW w:w="2334" w:type="dxa"/>
+            <w:tcW w:w="2333" w:type="dxa"/>
             <w:tcBorders/>
             <w:shd w:fill="auto" w:val="clear"/>
           </w:tcPr>
@@ -927,7 +931,7 @@
           <w:docPartGallery w:val="Table of Contents"/>
           <w:docPartUnique w:val="true"/>
         </w:docPartObj>
-        <w:id w:val="597570316"/>
+        <w:id w:val="1034466328"/>
       </w:sdtPr>
       <w:sdtContent>
         <w:p>
@@ -1478,11 +1482,7 @@
               <w:ilvl w:val="2"/>
               <w:numId w:val="1"/>
             </w:numPr>
-            <w:rPr>
-              <w:i w:val="false"/>
-              <w:i w:val="false"/>
-              <w:iCs w:val="false"/>
-            </w:rPr>
+            <w:rPr/>
           </w:pPr>
           <w:bookmarkStart w:id="12" w:name="__RefHeading___Toc1118_2834960492"/>
           <w:bookmarkStart w:id="13" w:name="_Toc33628357"/>
@@ -1495,69 +1495,6 @@
             <w:t>Administrator unosi podatke za kreiranje turnira</w:t>
           </w:r>
           <w:bookmarkEnd w:id="13"/>
-        </w:p>
-        <w:p>
-          <w:pPr>
-            <w:pStyle w:val="TextBody"/>
-            <w:numPr>
-              <w:ilvl w:val="0"/>
-              <w:numId w:val="2"/>
-            </w:numPr>
-            <w:spacing w:lineRule="auto" w:line="276" w:before="0" w:after="140"/>
-            <w:contextualSpacing/>
-            <w:jc w:val="both"/>
-            <w:rPr/>
-          </w:pPr>
-          <w:r>
-            <w:rPr>
-              <w:sz w:val="24"/>
-              <w:szCs w:val="24"/>
-              <w:lang w:val="sr-Latn-RS"/>
-            </w:rPr>
-            <w:t>Administrator definiše naziv turnira, cenu prijave, datum kraja, nagradu kao i minimalni i maksimalni nivo pokemona koji može da se bori na turniru.</w:t>
-          </w:r>
-        </w:p>
-        <w:p>
-          <w:pPr>
-            <w:pStyle w:val="TextBody"/>
-            <w:numPr>
-              <w:ilvl w:val="0"/>
-              <w:numId w:val="2"/>
-            </w:numPr>
-            <w:spacing w:lineRule="auto" w:line="276" w:before="0" w:after="140"/>
-            <w:contextualSpacing/>
-            <w:jc w:val="both"/>
-            <w:rPr/>
-          </w:pPr>
-          <w:r>
-            <w:rPr>
-              <w:sz w:val="24"/>
-              <w:szCs w:val="24"/>
-              <w:lang w:val="sr-Latn-RS"/>
-            </w:rPr>
-            <w:t>Ukoliko su pravilno definisani svi podaci za kreiranje turnira omogućava se klik na dugme za kreiranje turnira.</w:t>
-          </w:r>
-        </w:p>
-        <w:p>
-          <w:pPr>
-            <w:pStyle w:val="TextBody"/>
-            <w:numPr>
-              <w:ilvl w:val="0"/>
-              <w:numId w:val="2"/>
-            </w:numPr>
-            <w:spacing w:lineRule="auto" w:line="276" w:before="0" w:after="140"/>
-            <w:contextualSpacing/>
-            <w:jc w:val="both"/>
-            <w:rPr/>
-          </w:pPr>
-          <w:r>
-            <w:rPr>
-              <w:sz w:val="24"/>
-              <w:szCs w:val="24"/>
-              <w:lang w:val="sr-Latn-RS"/>
-            </w:rPr>
-            <w:t>Klikom na dugme za kreiranje turnira kreira se novi turnir ukoliko je ime turnira jedinstveno tj. ne potoji već napravljen turnira sa istim nazivom.</w:t>
-          </w:r>
         </w:p>
         <w:p>
           <w:pPr>
@@ -1570,18 +1507,137 @@
             <w:ind w:left="720" w:hanging="0"/>
             <w:contextualSpacing/>
             <w:jc w:val="both"/>
+            <w:rPr/>
+          </w:pPr>
+          <w:r>
             <w:rPr>
               <w:sz w:val="24"/>
               <w:szCs w:val="24"/>
               <w:lang w:val="sr-Latn-RS"/>
             </w:rPr>
-          </w:pPr>
-          <w:r>
+            <w:t>Administrator definiše naziv turnira, cenu prijave, datum kraja, nagradu kao i minimalni i maksimalni nivo pokemona koji može da se bori na turniru.</w:t>
+          </w:r>
+        </w:p>
+        <w:p>
+          <w:pPr>
+            <w:pStyle w:val="TextBody"/>
+            <w:spacing w:lineRule="auto" w:line="276" w:before="0" w:after="140"/>
+            <w:contextualSpacing/>
+            <w:jc w:val="both"/>
             <w:rPr>
               <w:sz w:val="24"/>
               <w:szCs w:val="24"/>
               <w:lang w:val="sr-Latn-RS"/>
             </w:rPr>
+          </w:pPr>
+          <w:r>
+            <w:rPr/>
+          </w:r>
+        </w:p>
+        <w:p>
+          <w:pPr>
+            <w:pStyle w:val="Heading3"/>
+            <w:numPr>
+              <w:ilvl w:val="2"/>
+              <w:numId w:val="1"/>
+            </w:numPr>
+            <w:spacing w:lineRule="auto" w:line="276" w:before="0" w:after="140"/>
+            <w:contextualSpacing/>
+            <w:jc w:val="both"/>
+            <w:rPr/>
+          </w:pPr>
+          <w:bookmarkStart w:id="14" w:name="__DdeLink__189_1206515471"/>
+          <w:r>
+            <w:rPr>
+              <w:i w:val="false"/>
+              <w:iCs w:val="false"/>
+              <w:sz w:val="24"/>
+              <w:szCs w:val="24"/>
+              <w:lang w:val="sr-Latn-RS"/>
+            </w:rPr>
+            <w:t>Podaci su validni i uspešno se kreira novi turnir</w:t>
+          </w:r>
+          <w:bookmarkEnd w:id="14"/>
+        </w:p>
+        <w:p>
+          <w:pPr>
+            <w:pStyle w:val="TextBody"/>
+            <w:spacing w:lineRule="auto" w:line="276" w:before="0" w:after="140"/>
+            <w:contextualSpacing/>
+            <w:jc w:val="both"/>
+            <w:rPr>
+              <w:sz w:val="24"/>
+              <w:szCs w:val="24"/>
+              <w:lang w:val="sr-Latn-RS"/>
+            </w:rPr>
+          </w:pPr>
+          <w:r>
+            <w:rPr>
+              <w:sz w:val="24"/>
+              <w:szCs w:val="24"/>
+              <w:lang w:val="sr-Latn-RS"/>
+            </w:rPr>
+            <w:tab/>
+            <w:t xml:space="preserve">Administrator je uneo jedinstveno ime turnira, pozitivnu cenu registracije, pozitivan iznos </w:t>
+            <w:tab/>
+            <w:t xml:space="preserve">nagrade, datum završetka, minimalan i maksimalan nivo pokemona koji može da </w:t>
+            <w:tab/>
+            <w:t xml:space="preserve">učestvuje na turniru i turnir se uspešno kreira. Administrator dobija poruku o uspešnom </w:t>
+            <w:tab/>
+            <w:t>kreiranju turnira.</w:t>
+          </w:r>
+        </w:p>
+        <w:p>
+          <w:pPr>
+            <w:pStyle w:val="Heading3"/>
+            <w:numPr>
+              <w:ilvl w:val="2"/>
+              <w:numId w:val="1"/>
+            </w:numPr>
+            <w:spacing w:lineRule="auto" w:line="276" w:before="0" w:after="140"/>
+            <w:contextualSpacing/>
+            <w:jc w:val="both"/>
+            <w:rPr>
+              <w:sz w:val="24"/>
+              <w:szCs w:val="24"/>
+              <w:lang w:val="sr-Latn-RS"/>
+            </w:rPr>
+          </w:pPr>
+          <w:r>
+            <w:rPr>
+              <w:i w:val="false"/>
+              <w:iCs w:val="false"/>
+              <w:sz w:val="24"/>
+              <w:szCs w:val="24"/>
+              <w:lang w:val="sr-Latn-RS"/>
+            </w:rPr>
+            <w:t>Podaci nisu validni i turnir se ne kreira</w:t>
+          </w:r>
+        </w:p>
+        <w:p>
+          <w:pPr>
+            <w:pStyle w:val="Normal"/>
+            <w:spacing w:lineRule="auto" w:line="276" w:before="0" w:after="140"/>
+            <w:contextualSpacing/>
+            <w:jc w:val="both"/>
+            <w:rPr/>
+          </w:pPr>
+          <w:r>
+            <w:rPr>
+              <w:i w:val="false"/>
+              <w:iCs w:val="false"/>
+              <w:sz w:val="24"/>
+              <w:szCs w:val="24"/>
+              <w:lang w:val="sr-Latn-RS"/>
+            </w:rPr>
+            <w:tab/>
+            <w:t xml:space="preserve">Administrator nije uneo validne podatke: ime turnira nije jedinstveno ili je cena </w:t>
+            <w:tab/>
+            <w:t xml:space="preserve">registracije ili iznos nagrade negativan, ili je minimalni nivo veći od maksimalno ili je </w:t>
+            <w:tab/>
+            <w:t xml:space="preserve">neki od minimalnog i maksimalnog nivoa negativan. Administrator dobija poruku o vrsti </w:t>
+            <w:tab/>
+            <w:t>greške prilikom kreiranja turnira.</w:t>
           </w:r>
         </w:p>
         <w:p>
@@ -1596,14 +1652,14 @@
             <w:jc w:val="both"/>
             <w:rPr/>
           </w:pPr>
-          <w:bookmarkStart w:id="14" w:name="__RefHeading___Toc1124_2834960492"/>
-          <w:bookmarkStart w:id="15" w:name="_Toc33628362"/>
-          <w:bookmarkEnd w:id="14"/>
+          <w:bookmarkStart w:id="15" w:name="__RefHeading___Toc1124_2834960492"/>
+          <w:bookmarkStart w:id="16" w:name="_Toc33628362"/>
+          <w:bookmarkEnd w:id="15"/>
           <w:r>
             <w:rPr/>
             <w:t>Posebni zahtevi</w:t>
           </w:r>
-          <w:bookmarkEnd w:id="15"/>
+          <w:bookmarkEnd w:id="16"/>
         </w:p>
         <w:p>
           <w:pPr>
@@ -1636,14 +1692,14 @@
             <w:jc w:val="both"/>
             <w:rPr/>
           </w:pPr>
-          <w:bookmarkStart w:id="16" w:name="__RefHeading___Toc1126_2834960492"/>
-          <w:bookmarkStart w:id="17" w:name="_Toc33628363"/>
-          <w:bookmarkEnd w:id="16"/>
+          <w:bookmarkStart w:id="17" w:name="__RefHeading___Toc1126_2834960492"/>
+          <w:bookmarkStart w:id="18" w:name="_Toc33628363"/>
+          <w:bookmarkEnd w:id="17"/>
           <w:r>
             <w:rPr/>
             <w:t>Preduslovi</w:t>
           </w:r>
-          <w:bookmarkEnd w:id="17"/>
+          <w:bookmarkEnd w:id="18"/>
         </w:p>
         <w:p>
           <w:pPr>
@@ -1680,14 +1736,14 @@
             <w:jc w:val="both"/>
             <w:rPr/>
           </w:pPr>
-          <w:bookmarkStart w:id="18" w:name="__RefHeading___Toc1128_2834960492"/>
-          <w:bookmarkStart w:id="19" w:name="_Toc33628364"/>
-          <w:bookmarkEnd w:id="18"/>
+          <w:bookmarkStart w:id="19" w:name="__RefHeading___Toc1128_2834960492"/>
+          <w:bookmarkStart w:id="20" w:name="_Toc33628364"/>
+          <w:bookmarkEnd w:id="19"/>
           <w:r>
             <w:rPr/>
             <w:t>Posledice</w:t>
           </w:r>
-          <w:bookmarkEnd w:id="19"/>
+          <w:bookmarkEnd w:id="20"/>
         </w:p>
         <w:p>
           <w:pPr>
@@ -1729,7 +1785,7 @@
         <w:docPartGallery w:val="Page Numbers (Bottom of Page)"/>
         <w:docPartUnique w:val="true"/>
       </w:docPartObj>
-      <w:id w:val="692296514"/>
+      <w:id w:val="1108405792"/>
     </w:sdtPr>
     <w:sdtContent>
       <w:p>
@@ -1897,11 +1953,12 @@
     <w:lvl w:ilvl="0">
       <w:start w:val="1"/>
       <w:numFmt w:val="decimal"/>
-      <w:lvlText w:val="%1."/>
+      <w:lvlText w:val="%1)"/>
       <w:lvlJc w:val="left"/>
       <w:pPr>
         <w:ind w:left="1440" w:hanging="360"/>
       </w:pPr>
+      <w:rPr/>
     </w:lvl>
     <w:lvl w:ilvl="1">
       <w:start w:val="1"/>
@@ -2769,6 +2826,11 @@
     <w:qFormat/>
     <w:rPr/>
   </w:style>
+  <w:style w:type="character" w:styleId="NumberingSymbols">
+    <w:name w:val="Numbering Symbols"/>
+    <w:qFormat/>
+    <w:rPr/>
+  </w:style>
   <w:style w:type="paragraph" w:styleId="Heading">
     <w:name w:val="Heading"/>
     <w:basedOn w:val="Normal"/>

</xml_diff>